<commit_message>
minor changes to info pages
</commit_message>
<xml_diff>
--- a/info-pages/How a major or minor in philosophy can help you.docx
+++ b/info-pages/How a major or minor in philosophy can help you.docx
@@ -62,7 +62,31 @@
         <w:rPr>
           <w:rFonts w:ascii="Palatino Linotype" w:hAnsi="Palatino Linotype"/>
         </w:rPr>
-        <w:t xml:space="preserve"> class interesting, the philosophy department would love to have you as majors: </w:t>
+        <w:t xml:space="preserve"> class interesting, the philosophy department would love to have you a</w:t>
+      </w:r>
+      <w:r>
+        <w:rPr>
+          <w:rFonts w:ascii="Palatino Linotype" w:hAnsi="Palatino Linotype"/>
+        </w:rPr>
+        <w:t>mong our</w:t>
+      </w:r>
+      <w:r>
+        <w:rPr>
+          <w:rFonts w:ascii="Palatino Linotype" w:hAnsi="Palatino Linotype"/>
+        </w:rPr>
+        <w:t xml:space="preserve"> major</w:t>
+      </w:r>
+      <w:r>
+        <w:rPr>
+          <w:rFonts w:ascii="Palatino Linotype" w:hAnsi="Palatino Linotype"/>
+        </w:rPr>
+        <w:t>s</w:t>
+      </w:r>
+      <w:r>
+        <w:rPr>
+          <w:rFonts w:ascii="Palatino Linotype" w:hAnsi="Palatino Linotype"/>
+        </w:rPr>
+        <w:t xml:space="preserve">: </w:t>
       </w:r>
     </w:p>
     <w:p>
@@ -100,7 +124,15 @@
         <w:rPr>
           <w:rFonts w:ascii="Palatino Linotype" w:hAnsi="Palatino Linotype"/>
         </w:rPr>
-        <w:t>We aren't a huge program, so our students get more personal attention than programs with hundreds of majors.</w:t>
+        <w:t>We aren't a huge program, so our students get more personal attention than programs with hundreds of majo</w:t>
+      </w:r>
+      <w:bookmarkStart w:id="0" w:name="_GoBack"/>
+      <w:bookmarkEnd w:id="0"/>
+      <w:r>
+        <w:rPr>
+          <w:rFonts w:ascii="Palatino Linotype" w:hAnsi="Palatino Linotype"/>
+        </w:rPr>
+        <w:t>rs.</w:t>
       </w:r>
     </w:p>
     <w:p>
@@ -271,10 +303,7 @@
         <w:t>just may be the way I do philosophy. There are other approaches. You might consider taking a class with Professor Hansen or Professor Muller. They are our resident experts in continental philosophy and are both excellent philosophers and teachers. </w:t>
       </w:r>
     </w:p>
-    <w:p>
-      <w:bookmarkStart w:id="0" w:name="_GoBack"/>
-      <w:bookmarkEnd w:id="0"/>
-    </w:p>
+    <w:p/>
     <w:sectPr>
       <w:pgSz w:w="12240" w:h="15840"/>
       <w:pgMar w:top="1440" w:right="1440" w:bottom="1440" w:left="1440" w:header="720" w:footer="720" w:gutter="0"/>

</xml_diff>